<commit_message>
Basic rough waypoint filling. Works for rectangular shape. next is to try with more sided polygons
</commit_message>
<xml_diff>
--- a/SearchPathGenerator/Search Area Path Generator.docx
+++ b/SearchPathGenerator/Search Area Path Generator.docx
@@ -154,12 +154,21 @@
         <w:pStyle w:val="Heading4"/>
       </w:pPr>
       <w:r>
-        <w:t>Orientation Resolution</w:t>
-      </w:r>
-    </w:p>
-    <w:p>
-      <w:r>
-        <w:t>An inversely proportional factor to the step size the axis of orientation will be calculate at.</w:t>
+        <w:t>Orientation Input</w:t>
+      </w:r>
+    </w:p>
+    <w:p>
+      <w:r>
+        <w:t>A custom axis of orientation i</w:t>
+      </w:r>
+      <w:r>
+        <w:t>f</w:t>
+      </w:r>
+      <w:r>
+        <w:t xml:space="preserve"> the user provides one</w:t>
+      </w:r>
+      <w:r>
+        <w:t>.</w:t>
       </w:r>
     </w:p>
     <w:p>
@@ -167,15 +176,12 @@
         <w:pStyle w:val="Heading4"/>
       </w:pPr>
       <w:r>
-        <w:t>Orientation Input</w:t>
-      </w:r>
-    </w:p>
-    <w:p>
-      <w:r>
-        <w:t>A custom axis of orientation is the user provides one</w:t>
-      </w:r>
-      <w:r>
-        <w:t>.</w:t>
+        <w:t>Boundary Resolution</w:t>
+      </w:r>
+    </w:p>
+    <w:p>
+      <w:r>
+        <w:t>An inversely proportional factor to the step size that the path will adjust to avoid the boundary.</w:t>
       </w:r>
     </w:p>
     <w:p>
@@ -183,12 +189,15 @@
         <w:pStyle w:val="Heading4"/>
       </w:pPr>
       <w:r>
-        <w:t>Boundary Resolution</w:t>
-      </w:r>
-    </w:p>
-    <w:p>
-      <w:r>
-        <w:t>An inversely proportional factor to the step size that the path will adjust to avoid the boundary.</w:t>
+        <w:t xml:space="preserve">Boundary </w:t>
+      </w:r>
+      <w:r>
+        <w:t>Tolerance</w:t>
+      </w:r>
+    </w:p>
+    <w:p>
+      <w:r>
+        <w:t>The minimum distance from the boundary the path must remain.</w:t>
       </w:r>
     </w:p>
     <w:p>
@@ -196,15 +205,12 @@
         <w:pStyle w:val="Heading4"/>
       </w:pPr>
       <w:r>
-        <w:t xml:space="preserve">Boundary </w:t>
-      </w:r>
-      <w:r>
-        <w:t>Tolerance</w:t>
-      </w:r>
-    </w:p>
-    <w:p>
-      <w:r>
-        <w:t>The minimum distance from the boundary the path must remain.</w:t>
+        <w:t>Curve Resolution</w:t>
+      </w:r>
+    </w:p>
+    <w:p>
+      <w:r>
+        <w:t>The number of waypoints per metre.</w:t>
       </w:r>
     </w:p>
     <w:p>
@@ -212,12 +218,15 @@
         <w:pStyle w:val="Heading4"/>
       </w:pPr>
       <w:r>
-        <w:t>Curve Resolution</w:t>
-      </w:r>
-    </w:p>
-    <w:p>
-      <w:r>
-        <w:t>The number of waypoints per metre.</w:t>
+        <w:t>Paint Overlap</w:t>
+      </w:r>
+    </w:p>
+    <w:p>
+      <w:r>
+        <w:t>Minimum paint overlap required in terms of percentage.</w:t>
+      </w:r>
+      <w:r>
+        <w:t xml:space="preserve"> Must be less than 100%.</w:t>
       </w:r>
     </w:p>
     <w:p>
@@ -225,15 +234,15 @@
         <w:pStyle w:val="Heading4"/>
       </w:pPr>
       <w:r>
-        <w:t>Paint Overlap</w:t>
-      </w:r>
-    </w:p>
-    <w:p>
-      <w:r>
-        <w:t>Minimum paint overlap required in terms of percentage.</w:t>
-      </w:r>
-      <w:r>
-        <w:t xml:space="preserve"> Must be less than 100%.</w:t>
+        <w:t>Sensor Size</w:t>
+      </w:r>
+    </w:p>
+    <w:p>
+      <w:r>
+        <w:t>The size of the camera sensor</w:t>
+      </w:r>
+      <w:r>
+        <w:t xml:space="preserve"> in mm. (Height, Width)</w:t>
       </w:r>
     </w:p>
     <w:p>
@@ -241,15 +250,12 @@
         <w:pStyle w:val="Heading4"/>
       </w:pPr>
       <w:r>
-        <w:t>Sensor Size</w:t>
-      </w:r>
-    </w:p>
-    <w:p>
-      <w:r>
-        <w:t>The size of the camera sensor</w:t>
-      </w:r>
-      <w:r>
-        <w:t xml:space="preserve"> in mm. (Height, Width)</w:t>
+        <w:t>Focal Length</w:t>
+      </w:r>
+    </w:p>
+    <w:p>
+      <w:r>
+        <w:t>The focal length of the lens in mm.</w:t>
       </w:r>
     </w:p>
     <w:p>
@@ -257,33 +263,20 @@
         <w:pStyle w:val="Heading4"/>
       </w:pPr>
       <w:r>
-        <w:t>Focal Length</w:t>
-      </w:r>
-    </w:p>
-    <w:p>
-      <w:r>
-        <w:t>The focal length of the lens in mm.</w:t>
-      </w:r>
-    </w:p>
-    <w:p>
-      <w:pPr>
-        <w:pStyle w:val="Heading4"/>
+        <w:t>Max Flight Time</w:t>
+      </w:r>
+    </w:p>
+    <w:p>
+      <w:r>
+        <w:t>The maximum flight time of the plane.</w:t>
+      </w:r>
+    </w:p>
+    <w:p>
+      <w:pPr>
+        <w:pStyle w:val="Heading1"/>
       </w:pPr>
       <w:r>
         <w:lastRenderedPageBreak/>
-        <w:t>Max Flight Time</w:t>
-      </w:r>
-    </w:p>
-    <w:p>
-      <w:r>
-        <w:t>The maximum flight time of the plane.</w:t>
-      </w:r>
-    </w:p>
-    <w:p>
-      <w:pPr>
-        <w:pStyle w:val="Heading1"/>
-      </w:pPr>
-      <w:r>
         <w:t>Pre-Calculations</w:t>
       </w:r>
     </w:p>
@@ -782,7 +775,6 @@
         <w:rPr>
           <w:noProof/>
         </w:rPr>
-        <w:lastRenderedPageBreak/>
         <w:drawing>
           <wp:inline distT="0" distB="0" distL="0" distR="0" wp14:anchorId="16864025" wp14:editId="30393AE3">
             <wp:extent cx="2828925" cy="1752955"/>
@@ -875,6 +867,7 @@
         </w:rPr>
       </w:pPr>
       <w:r>
+        <w:lastRenderedPageBreak/>
         <w:t xml:space="preserve">If the axis of rotation is </w:t>
       </w:r>
       <m:oMath>
@@ -2480,7 +2473,6 @@
             <w:rPr>
               <w:rFonts w:ascii="Cambria Math" w:eastAsiaTheme="minorEastAsia" w:hAnsi="Cambria Math"/>
             </w:rPr>
-            <w:lastRenderedPageBreak/>
             <m:t>d=</m:t>
           </m:r>
           <m:sSub>
@@ -3738,7 +3730,7 @@
                     <w:rPr>
                       <w:rFonts w:ascii="Cambria Math" w:eastAsiaTheme="minorEastAsia" w:hAnsi="Cambria Math"/>
                     </w:rPr>
-                    <m:t>sin</m:t>
+                    <m:t>cos</m:t>
                   </m:r>
                 </m:fName>
                 <m:e>
@@ -5940,6 +5932,7 @@
           <w:rFonts w:eastAsiaTheme="minorEastAsia"/>
           <w:noProof/>
         </w:rPr>
+        <w:lastRenderedPageBreak/>
         <mc:AlternateContent>
           <mc:Choice Requires="wps">
             <w:drawing>
@@ -7897,7 +7890,6 @@
         </w:drawing>
       </w:r>
     </w:p>
-    <w:p/>
     <w:p>
       <w:pPr>
         <w:pStyle w:val="Heading2"/>
@@ -9509,6 +9501,67 @@
           </m:d>
         </m:oMath>
       </m:oMathPara>
+    </w:p>
+    <w:p>
+      <w:r>
+        <w:t>When the in and out of the turn aren’t parallel a slightly different technique must be used.</w:t>
+      </w:r>
+    </w:p>
+    <w:p>
+      <w:pPr>
+        <w:jc w:val="center"/>
+      </w:pPr>
+      <w:r>
+        <w:drawing>
+          <wp:inline distT="0" distB="0" distL="0" distR="0" wp14:anchorId="7C8B8AC1" wp14:editId="27180AFC">
+            <wp:extent cx="3157732" cy="3243539"/>
+            <wp:effectExtent l="0" t="4763" r="318" b="317"/>
+            <wp:docPr id="1966328350" name="Picture 1"/>
+            <wp:cNvGraphicFramePr>
+              <a:graphicFrameLocks xmlns:a="http://schemas.openxmlformats.org/drawingml/2006/main" noChangeAspect="1"/>
+            </wp:cNvGraphicFramePr>
+            <a:graphic xmlns:a="http://schemas.openxmlformats.org/drawingml/2006/main">
+              <a:graphicData uri="http://schemas.openxmlformats.org/drawingml/2006/picture">
+                <pic:pic xmlns:pic="http://schemas.openxmlformats.org/drawingml/2006/picture">
+                  <pic:nvPicPr>
+                    <pic:cNvPr id="1966328350" name="Picture 1"/>
+                    <pic:cNvPicPr/>
+                  </pic:nvPicPr>
+                  <pic:blipFill>
+                    <a:blip r:embed="rId22">
+                      <a:extLst>
+                        <a:ext uri="{28A0092B-C50C-407E-A947-70E740481C1C}">
+                          <a14:useLocalDpi xmlns:a14="http://schemas.microsoft.com/office/drawing/2010/main" val="0"/>
+                        </a:ext>
+                      </a:extLst>
+                    </a:blip>
+                    <a:stretch>
+                      <a:fillRect/>
+                    </a:stretch>
+                  </pic:blipFill>
+                  <pic:spPr>
+                    <a:xfrm rot="5400000">
+                      <a:off x="0" y="0"/>
+                      <a:ext cx="3163459" cy="3249422"/>
+                    </a:xfrm>
+                    <a:prstGeom prst="rect">
+                      <a:avLst/>
+                    </a:prstGeom>
+                  </pic:spPr>
+                </pic:pic>
+              </a:graphicData>
+            </a:graphic>
+          </wp:inline>
+        </w:drawing>
+      </w:r>
+    </w:p>
+    <w:p>
+      <w:r>
+        <w:t>All circles are the same radius.</w:t>
+      </w:r>
+      <w:r>
+        <w:t xml:space="preserve"> Just use some geometry to figure out the circle centres.</w:t>
+      </w:r>
     </w:p>
     <w:p/>
     <w:sectPr>

</xml_diff>